<commit_message>
frozen_string_literal was added, as well as, some tests
</commit_message>
<xml_diff>
--- a/examples/example_template_output.docx
+++ b/examples/example_template_output.docx
@@ -16,6 +16,7 @@
           <w:szCs w:val="28"/>
           <w:lang w:val="en-US"/>
         </w:rPr>
+        <w:t/>
       </w:r>
     </w:p>
     <w:p>
@@ -60,6 +61,7 @@
           <w:szCs w:val="28"/>
           <w:lang w:val="en-US"/>
         </w:rPr>
+        <w:t/>
       </w:r>
     </w:p>
     <w:p>
@@ -84,6 +86,7 @@
           <w:szCs w:val="28"/>
           <w:lang w:val="en-US"/>
         </w:rPr>
+        <w:t/>
       </w:r>
     </w:p>
     <w:p>
@@ -255,6 +258,7 @@
                 <w:szCs w:val="22"/>
                 <w:lang w:val="en-US"/>
               </w:rPr>
+              <w:t xml:space="preserve"/>
             </w:r>
           </w:p>
         </w:tc>
@@ -375,6 +379,7 @@
                 <w:szCs w:val="22"/>
                 <w:lang w:val="en-US"/>
               </w:rPr>
+              <w:t/>
             </w:r>
           </w:p>
         </w:tc>
@@ -495,6 +500,7 @@
                 <w:szCs w:val="22"/>
                 <w:lang w:val="en-US"/>
               </w:rPr>
+              <w:t/>
             </w:r>
           </w:p>
         </w:tc>
@@ -615,6 +621,7 @@
                 <w:szCs w:val="22"/>
                 <w:lang w:val="en-US"/>
               </w:rPr>
+              <w:t/>
             </w:r>
           </w:p>
         </w:tc>
@@ -634,6 +641,7 @@
           <w:szCs w:val="28"/>
           <w:lang w:val="en-US"/>
         </w:rPr>
+        <w:t/>
       </w:r>
     </w:p>
     <w:p>
@@ -805,6 +813,7 @@
                 <w:szCs w:val="22"/>
                 <w:lang w:val="en-US"/>
               </w:rPr>
+              <w:t xml:space="preserve"/>
             </w:r>
           </w:p>
         </w:tc>
@@ -925,6 +934,7 @@
                 <w:szCs w:val="22"/>
                 <w:lang w:val="en-US"/>
               </w:rPr>
+              <w:t/>
             </w:r>
           </w:p>
         </w:tc>
@@ -1045,6 +1055,7 @@
                 <w:szCs w:val="22"/>
                 <w:lang w:val="en-US"/>
               </w:rPr>
+              <w:t/>
             </w:r>
           </w:p>
         </w:tc>
@@ -1064,6 +1075,7 @@
           <w:szCs w:val="28"/>
           <w:lang w:val="en-US"/>
         </w:rPr>
+        <w:t/>
       </w:r>
     </w:p>
     <w:p>

</xml_diff>